<commit_message>
Update Workshop spelling en grammatica
</commit_message>
<xml_diff>
--- a/Documenten/Workshops/Dirk_ListView_Items_Toevoegen.docx
+++ b/Documenten/Workshops/Dirk_ListView_Items_Toevoegen.docx
@@ -15,176 +15,129 @@
           <w:b/>
           <w:sz w:val="36"/>
         </w:rPr>
-        <w:t xml:space="preserve">Items toevoegen aan een </w:t>
-      </w:r>
-      <w:proofErr w:type="spellStart"/>
-      <w:r>
+        <w:t>Items toevoegen aan een ListView in Xamarin</w:t>
+      </w:r>
+    </w:p>
+    <w:p>
+      <w:pPr>
+        <w:rPr>
+          <w:sz w:val="16"/>
+        </w:rPr>
+      </w:pPr>
+    </w:p>
+    <w:p>
+      <w:r>
+        <w:t>Bij het toevoegen van items kom</w:t>
+      </w:r>
+      <w:r>
+        <w:t>en een paar onderdelen aan bod:</w:t>
+      </w:r>
+    </w:p>
+    <w:p>
+      <w:pPr>
+        <w:pStyle w:val="Kop2"/>
+      </w:pPr>
+      <w:r>
+        <w:t>ListView</w:t>
+      </w:r>
+    </w:p>
+    <w:p>
+      <w:r>
+        <w:t>Een ListView class</w:t>
+      </w:r>
+      <w:r>
+        <w:t xml:space="preserve"> wordt in de code toegevoegd en gekoppeld aan </w:t>
+      </w:r>
+      <w:r>
+        <w:t>het</w:t>
+      </w:r>
+      <w:r>
+        <w:t xml:space="preserve"> ListView component die te vinden is in de XAML van je applicatie.</w:t>
+      </w:r>
+    </w:p>
+    <w:p>
+      <w:pPr>
+        <w:pStyle w:val="Kop2"/>
+      </w:pPr>
+      <w:r>
+        <w:t>List</w:t>
+      </w:r>
+    </w:p>
+    <w:p>
+      <w:r>
+        <w:t xml:space="preserve">Een List class wordt in de code toegevoegd </w:t>
+      </w:r>
+      <w:r>
+        <w:t>om items toe te voegen aan de ListView</w:t>
+      </w:r>
+      <w:r>
+        <w:t>. Wordt gekoppeld met een adapter</w:t>
+      </w:r>
+      <w:r>
+        <w:t>.</w:t>
+      </w:r>
+    </w:p>
+    <w:p>
+      <w:pPr>
+        <w:pStyle w:val="Kop2"/>
+      </w:pPr>
+      <w:r>
+        <w:t>ArrayAdapter</w:t>
+      </w:r>
+    </w:p>
+    <w:p>
+      <w:r>
+        <w:t xml:space="preserve">Een ArrayAdapter wordt gekoppeld met een ListView en de List </w:t>
+      </w:r>
+      <w:r>
+        <w:t xml:space="preserve">om </w:t>
+      </w:r>
+      <w:r>
+        <w:t>items toe te voegen, aan te passen en te verwijderen</w:t>
+      </w:r>
+      <w:r>
+        <w:t xml:space="preserve"> </w:t>
+      </w:r>
+      <w:r>
+        <w:t>van</w:t>
+      </w:r>
+      <w:r>
+        <w:t xml:space="preserve"> de ListView.</w:t>
+      </w:r>
+      <w:r>
+        <w:br/>
+      </w:r>
+    </w:p>
+    <w:p>
+      <w:pPr>
+        <w:pStyle w:val="Kop1"/>
         <w:rPr>
           <w:b/>
           <w:sz w:val="36"/>
         </w:rPr>
-        <w:t>ListView</w:t>
-      </w:r>
-      <w:proofErr w:type="spellEnd"/>
+      </w:pPr>
       <w:r>
         <w:rPr>
           <w:b/>
           <w:sz w:val="36"/>
         </w:rPr>
-        <w:t xml:space="preserve"> in </w:t>
-      </w:r>
-      <w:proofErr w:type="spellStart"/>
+        <w:t>C</w:t>
+      </w:r>
       <w:r>
         <w:rPr>
           <w:b/>
           <w:sz w:val="36"/>
         </w:rPr>
-        <w:t>Xamarin</w:t>
-      </w:r>
-      <w:proofErr w:type="spellEnd"/>
-    </w:p>
-    <w:p/>
-    <w:p>
-      <w:r>
-        <w:t>Bij het toevoegen van items kom</w:t>
-      </w:r>
-      <w:r>
-        <w:t>en een paar onderdelen aan bod:</w:t>
-      </w:r>
-    </w:p>
-    <w:p>
-      <w:pPr>
-        <w:pStyle w:val="Kop2"/>
-      </w:pPr>
-      <w:proofErr w:type="spellStart"/>
-      <w:r>
-        <w:t>ListView</w:t>
-      </w:r>
-      <w:proofErr w:type="spellEnd"/>
-    </w:p>
-    <w:p>
-      <w:r>
-        <w:t xml:space="preserve">Een </w:t>
-      </w:r>
-      <w:proofErr w:type="spellStart"/>
-      <w:r>
-        <w:t>ListView</w:t>
-      </w:r>
-      <w:proofErr w:type="spellEnd"/>
-      <w:r>
-        <w:t xml:space="preserve"> class</w:t>
-      </w:r>
-      <w:r>
-        <w:t xml:space="preserve"> wordt in de code toegevoegd en gekoppeld aan de </w:t>
-      </w:r>
-      <w:proofErr w:type="spellStart"/>
-      <w:r>
-        <w:t>ListView</w:t>
-      </w:r>
-      <w:proofErr w:type="spellEnd"/>
-      <w:r>
-        <w:t xml:space="preserve"> component die te vinden is in de XAML van je applicatie.</w:t>
-      </w:r>
-    </w:p>
-    <w:p>
-      <w:pPr>
-        <w:pStyle w:val="Kop2"/>
-      </w:pPr>
-      <w:r>
-        <w:t>List</w:t>
-      </w:r>
-    </w:p>
-    <w:p>
-      <w:r>
-        <w:t xml:space="preserve">Een List class wordt in de code toegevoegd </w:t>
-      </w:r>
-      <w:r>
-        <w:t xml:space="preserve">om items toe te voegen aan de </w:t>
-      </w:r>
-      <w:proofErr w:type="spellStart"/>
-      <w:r>
-        <w:t>ListView</w:t>
-      </w:r>
-      <w:proofErr w:type="spellEnd"/>
-      <w:r>
-        <w:t>. Wordt gekoppeld met een adapter</w:t>
-      </w:r>
-      <w:r>
-        <w:t>.</w:t>
-      </w:r>
-    </w:p>
-    <w:p>
-      <w:pPr>
-        <w:pStyle w:val="Kop2"/>
-      </w:pPr>
-      <w:proofErr w:type="spellStart"/>
-      <w:r>
-        <w:t>ArrayAdapter</w:t>
-      </w:r>
-      <w:proofErr w:type="spellEnd"/>
-    </w:p>
-    <w:p>
-      <w:r>
-        <w:t xml:space="preserve">Een </w:t>
-      </w:r>
-      <w:proofErr w:type="spellStart"/>
-      <w:r>
-        <w:t>ArrayAdapter</w:t>
-      </w:r>
-      <w:proofErr w:type="spellEnd"/>
-      <w:r>
-        <w:t xml:space="preserve"> wordt gekoppeld met een </w:t>
-      </w:r>
-      <w:proofErr w:type="spellStart"/>
-      <w:r>
-        <w:t>ListView</w:t>
-      </w:r>
-      <w:proofErr w:type="spellEnd"/>
-      <w:r>
-        <w:t xml:space="preserve"> en de List </w:t>
-      </w:r>
-      <w:r>
-        <w:t xml:space="preserve">om </w:t>
-      </w:r>
-      <w:r>
-        <w:t>items toe te voegen, aan te passen en te verwijderen</w:t>
-      </w:r>
-      <w:r>
-        <w:t xml:space="preserve"> aan de </w:t>
-      </w:r>
-      <w:proofErr w:type="spellStart"/>
-      <w:r>
-        <w:t>ListView</w:t>
-      </w:r>
-      <w:proofErr w:type="spellEnd"/>
-      <w:r>
-        <w:t>.</w:t>
-      </w:r>
-    </w:p>
-    <w:p>
-      <w:pPr>
-        <w:pStyle w:val="Kop1"/>
-        <w:rPr>
-          <w:b/>
-          <w:sz w:val="36"/>
-        </w:rPr>
-      </w:pPr>
-      <w:r>
-        <w:rPr>
-          <w:b/>
-          <w:sz w:val="36"/>
-        </w:rPr>
-        <w:t>C</w:t>
-      </w:r>
-      <w:r>
-        <w:rPr>
-          <w:b/>
-          <w:sz w:val="36"/>
-        </w:rPr>
         <w:t>ode</w:t>
       </w:r>
     </w:p>
-    <w:p/>
+    <w:p>
+      <w:pPr>
+        <w:rPr>
+          <w:sz w:val="16"/>
+        </w:rPr>
+      </w:pPr>
+    </w:p>
     <w:p>
       <w:r>
         <w:t xml:space="preserve">Allereest worden de volgende </w:t>
@@ -267,27 +220,7 @@
           <w:sz w:val="19"/>
           <w:szCs w:val="19"/>
         </w:rPr>
-        <w:t xml:space="preserve">&gt; </w:t>
-      </w:r>
-      <w:proofErr w:type="spellStart"/>
-      <w:r>
-        <w:rPr>
-          <w:rFonts w:ascii="Consolas" w:hAnsi="Consolas" w:cs="Consolas"/>
-          <w:color w:val="000000"/>
-          <w:sz w:val="19"/>
-          <w:szCs w:val="19"/>
-        </w:rPr>
-        <w:t>listItems</w:t>
-      </w:r>
-      <w:proofErr w:type="spellEnd"/>
-      <w:r>
-        <w:rPr>
-          <w:rFonts w:ascii="Consolas" w:hAnsi="Consolas" w:cs="Consolas"/>
-          <w:color w:val="000000"/>
-          <w:sz w:val="19"/>
-          <w:szCs w:val="19"/>
-        </w:rPr>
-        <w:t xml:space="preserve"> = </w:t>
+        <w:t xml:space="preserve">&gt; listItems = </w:t>
       </w:r>
       <w:r>
         <w:rPr>
@@ -390,7 +323,6 @@
         </w:rPr>
         <w:t xml:space="preserve"> </w:t>
       </w:r>
-      <w:proofErr w:type="spellStart"/>
       <w:r>
         <w:rPr>
           <w:rFonts w:ascii="Consolas" w:hAnsi="Consolas" w:cs="Consolas"/>
@@ -400,35 +332,14 @@
         </w:rPr>
         <w:t>ListView</w:t>
       </w:r>
-      <w:proofErr w:type="spellEnd"/>
-      <w:r>
-        <w:rPr>
-          <w:rFonts w:ascii="Consolas" w:hAnsi="Consolas" w:cs="Consolas"/>
-          <w:color w:val="000000"/>
-          <w:sz w:val="19"/>
-          <w:szCs w:val="19"/>
-        </w:rPr>
-        <w:t xml:space="preserve"> </w:t>
-      </w:r>
-      <w:proofErr w:type="spellStart"/>
-      <w:r>
-        <w:rPr>
-          <w:rFonts w:ascii="Consolas" w:hAnsi="Consolas" w:cs="Consolas"/>
-          <w:color w:val="000000"/>
-          <w:sz w:val="19"/>
-          <w:szCs w:val="19"/>
-        </w:rPr>
-        <w:t>listView</w:t>
-      </w:r>
-      <w:proofErr w:type="spellEnd"/>
-      <w:r>
-        <w:rPr>
-          <w:rFonts w:ascii="Consolas" w:hAnsi="Consolas" w:cs="Consolas"/>
-          <w:color w:val="000000"/>
-          <w:sz w:val="19"/>
-          <w:szCs w:val="19"/>
-        </w:rPr>
-        <w:t>;</w:t>
+      <w:r>
+        <w:rPr>
+          <w:rFonts w:ascii="Consolas" w:hAnsi="Consolas" w:cs="Consolas"/>
+          <w:color w:val="000000"/>
+          <w:sz w:val="19"/>
+          <w:szCs w:val="19"/>
+        </w:rPr>
+        <w:t xml:space="preserve"> listView;</w:t>
       </w:r>
     </w:p>
     <w:p>
@@ -450,7 +361,6 @@
           <w:szCs w:val="19"/>
         </w:rPr>
       </w:pPr>
-      <w:proofErr w:type="spellStart"/>
       <w:r>
         <w:rPr>
           <w:rFonts w:ascii="Consolas" w:hAnsi="Consolas" w:cs="Consolas"/>
@@ -460,7 +370,6 @@
         </w:rPr>
         <w:t>ArrayAdapter</w:t>
       </w:r>
-      <w:proofErr w:type="spellEnd"/>
       <w:r>
         <w:rPr>
           <w:rFonts w:ascii="Consolas" w:hAnsi="Consolas" w:cs="Consolas"/>
@@ -525,41 +434,30 @@
         <w:spacing w:after="0" w:line="240" w:lineRule="auto"/>
       </w:pPr>
       <w:r>
-        <w:t xml:space="preserve">Voordat er iets met de </w:t>
-      </w:r>
-      <w:proofErr w:type="spellStart"/>
-      <w:r>
-        <w:t>ListView</w:t>
-      </w:r>
-      <w:proofErr w:type="spellEnd"/>
-      <w:r>
-        <w:t xml:space="preserve"> gedaan kan worden, moeten we deze eerst koppelen aan de </w:t>
-      </w:r>
-      <w:proofErr w:type="spellStart"/>
-      <w:r>
-        <w:rPr>
-          <w:rFonts w:ascii="Consolas" w:hAnsi="Consolas" w:cs="Consolas"/>
-          <w:color w:val="000000"/>
-          <w:sz w:val="19"/>
-          <w:szCs w:val="19"/>
-        </w:rPr>
-        <w:t>listView</w:t>
-      </w:r>
-      <w:proofErr w:type="spellEnd"/>
-      <w:r>
-        <w:rPr>
-          <w:rFonts w:ascii="Consolas" w:hAnsi="Consolas" w:cs="Consolas"/>
-          <w:color w:val="000000"/>
-          <w:sz w:val="19"/>
-          <w:szCs w:val="19"/>
-        </w:rPr>
-        <w:t xml:space="preserve"> </w:t>
+        <w:t xml:space="preserve">Voordat er iets met de ListView gedaan kan worden, moeten we deze eerst koppelen aan de </w:t>
+      </w:r>
+      <w:r>
+        <w:rPr>
+          <w:rFonts w:ascii="Consolas" w:hAnsi="Consolas" w:cs="Consolas"/>
+          <w:color w:val="000000"/>
+          <w:sz w:val="19"/>
+          <w:szCs w:val="19"/>
+        </w:rPr>
+        <w:t xml:space="preserve">listView </w:t>
       </w:r>
       <w:r>
         <w:t>field</w:t>
       </w:r>
       <w:r>
-        <w:t xml:space="preserve"> di we eerder hebben aangemaakt</w:t>
+        <w:t xml:space="preserve"> di</w:t>
+      </w:r>
+      <w:r>
+        <w:t>e</w:t>
+      </w:r>
+      <w:bookmarkStart w:id="0" w:name="_GoBack"/>
+      <w:bookmarkEnd w:id="0"/>
+      <w:r>
+        <w:t xml:space="preserve"> we eerder hebben aangemaakt</w:t>
       </w:r>
       <w:r>
         <w:t>.</w:t>
@@ -584,47 +482,15 @@
         <w:adjustRightInd w:val="0"/>
         <w:spacing w:after="0" w:line="240" w:lineRule="auto"/>
       </w:pPr>
-      <w:proofErr w:type="spellStart"/>
-      <w:r>
-        <w:rPr>
-          <w:rFonts w:ascii="Consolas" w:hAnsi="Consolas" w:cs="Consolas"/>
-          <w:color w:val="000000"/>
-          <w:sz w:val="19"/>
-          <w:szCs w:val="19"/>
-        </w:rPr>
-        <w:t>listView</w:t>
-      </w:r>
-      <w:proofErr w:type="spellEnd"/>
-      <w:r>
-        <w:rPr>
-          <w:rFonts w:ascii="Consolas" w:hAnsi="Consolas" w:cs="Consolas"/>
-          <w:color w:val="000000"/>
-          <w:sz w:val="19"/>
-          <w:szCs w:val="19"/>
-        </w:rPr>
-        <w:t xml:space="preserve"> = </w:t>
-      </w:r>
-      <w:proofErr w:type="spellStart"/>
-      <w:r>
-        <w:rPr>
-          <w:rFonts w:ascii="Consolas" w:hAnsi="Consolas" w:cs="Consolas"/>
-          <w:color w:val="000000"/>
-          <w:sz w:val="19"/>
-          <w:szCs w:val="19"/>
-        </w:rPr>
-        <w:t>FindViewById</w:t>
-      </w:r>
-      <w:proofErr w:type="spellEnd"/>
-      <w:r>
-        <w:rPr>
-          <w:rFonts w:ascii="Consolas" w:hAnsi="Consolas" w:cs="Consolas"/>
-          <w:color w:val="000000"/>
-          <w:sz w:val="19"/>
-          <w:szCs w:val="19"/>
-        </w:rPr>
-        <w:t>&lt;</w:t>
-      </w:r>
-      <w:proofErr w:type="spellStart"/>
+      <w:r>
+        <w:rPr>
+          <w:rFonts w:ascii="Consolas" w:hAnsi="Consolas" w:cs="Consolas"/>
+          <w:color w:val="000000"/>
+          <w:sz w:val="19"/>
+          <w:szCs w:val="19"/>
+        </w:rPr>
+        <w:t>listView = FindViewById&lt;</w:t>
+      </w:r>
       <w:r>
         <w:rPr>
           <w:rFonts w:ascii="Consolas" w:hAnsi="Consolas" w:cs="Consolas"/>
@@ -634,7 +500,6 @@
         </w:rPr>
         <w:t>ListView</w:t>
       </w:r>
-      <w:proofErr w:type="spellEnd"/>
       <w:r>
         <w:rPr>
           <w:rFonts w:ascii="Consolas" w:hAnsi="Consolas" w:cs="Consolas"/>
@@ -644,7 +509,6 @@
         </w:rPr>
         <w:t>&gt;(</w:t>
       </w:r>
-      <w:proofErr w:type="spellStart"/>
       <w:r>
         <w:rPr>
           <w:rFonts w:ascii="Consolas" w:hAnsi="Consolas" w:cs="Consolas"/>
@@ -679,17 +543,7 @@
           <w:sz w:val="19"/>
           <w:szCs w:val="19"/>
         </w:rPr>
-        <w:t>.listviewMain</w:t>
-      </w:r>
-      <w:proofErr w:type="spellEnd"/>
-      <w:r>
-        <w:rPr>
-          <w:rFonts w:ascii="Consolas" w:hAnsi="Consolas" w:cs="Consolas"/>
-          <w:color w:val="000000"/>
-          <w:sz w:val="19"/>
-          <w:szCs w:val="19"/>
-        </w:rPr>
-        <w:t>);</w:t>
+        <w:t>.listviewMain);</w:t>
       </w:r>
     </w:p>
     <w:p/>
@@ -717,25 +571,14 @@
           <w:szCs w:val="19"/>
         </w:rPr>
       </w:pPr>
-      <w:proofErr w:type="spellStart"/>
-      <w:r>
-        <w:rPr>
-          <w:rFonts w:ascii="Consolas" w:hAnsi="Consolas" w:cs="Consolas"/>
-          <w:color w:val="000000"/>
-          <w:sz w:val="19"/>
-          <w:szCs w:val="19"/>
-        </w:rPr>
-        <w:t>listItems.Add</w:t>
-      </w:r>
-      <w:proofErr w:type="spellEnd"/>
-      <w:r>
-        <w:rPr>
-          <w:rFonts w:ascii="Consolas" w:hAnsi="Consolas" w:cs="Consolas"/>
-          <w:color w:val="000000"/>
-          <w:sz w:val="19"/>
-          <w:szCs w:val="19"/>
-        </w:rPr>
-        <w:t>(</w:t>
+      <w:r>
+        <w:rPr>
+          <w:rFonts w:ascii="Consolas" w:hAnsi="Consolas" w:cs="Consolas"/>
+          <w:color w:val="000000"/>
+          <w:sz w:val="19"/>
+          <w:szCs w:val="19"/>
+        </w:rPr>
+        <w:t>listItems.Add(</w:t>
       </w:r>
       <w:r>
         <w:rPr>
@@ -775,25 +618,14 @@
           <w:szCs w:val="19"/>
         </w:rPr>
       </w:pPr>
-      <w:proofErr w:type="spellStart"/>
-      <w:r>
-        <w:rPr>
-          <w:rFonts w:ascii="Consolas" w:hAnsi="Consolas" w:cs="Consolas"/>
-          <w:color w:val="000000"/>
-          <w:sz w:val="19"/>
-          <w:szCs w:val="19"/>
-        </w:rPr>
-        <w:t>listItems.Add</w:t>
-      </w:r>
-      <w:proofErr w:type="spellEnd"/>
-      <w:r>
-        <w:rPr>
-          <w:rFonts w:ascii="Consolas" w:hAnsi="Consolas" w:cs="Consolas"/>
-          <w:color w:val="000000"/>
-          <w:sz w:val="19"/>
-          <w:szCs w:val="19"/>
-        </w:rPr>
-        <w:t>(</w:t>
+      <w:r>
+        <w:rPr>
+          <w:rFonts w:ascii="Consolas" w:hAnsi="Consolas" w:cs="Consolas"/>
+          <w:color w:val="000000"/>
+          <w:sz w:val="19"/>
+          <w:szCs w:val="19"/>
+        </w:rPr>
+        <w:t>listItems.Add(</w:t>
       </w:r>
       <w:r>
         <w:rPr>
@@ -833,25 +665,14 @@
           <w:szCs w:val="19"/>
         </w:rPr>
       </w:pPr>
-      <w:proofErr w:type="spellStart"/>
-      <w:r>
-        <w:rPr>
-          <w:rFonts w:ascii="Consolas" w:hAnsi="Consolas" w:cs="Consolas"/>
-          <w:color w:val="000000"/>
-          <w:sz w:val="19"/>
-          <w:szCs w:val="19"/>
-        </w:rPr>
-        <w:t>listItems.Add</w:t>
-      </w:r>
-      <w:proofErr w:type="spellEnd"/>
-      <w:r>
-        <w:rPr>
-          <w:rFonts w:ascii="Consolas" w:hAnsi="Consolas" w:cs="Consolas"/>
-          <w:color w:val="000000"/>
-          <w:sz w:val="19"/>
-          <w:szCs w:val="19"/>
-        </w:rPr>
-        <w:t>(</w:t>
+      <w:r>
+        <w:rPr>
+          <w:rFonts w:ascii="Consolas" w:hAnsi="Consolas" w:cs="Consolas"/>
+          <w:color w:val="000000"/>
+          <w:sz w:val="19"/>
+          <w:szCs w:val="19"/>
+        </w:rPr>
+        <w:t>listItems.Add(</w:t>
       </w:r>
       <w:r>
         <w:rPr>
@@ -881,25 +702,14 @@
           <w:right w:val="single" w:sz="4" w:space="4" w:color="auto"/>
         </w:pBdr>
       </w:pPr>
-      <w:proofErr w:type="spellStart"/>
-      <w:r>
-        <w:rPr>
-          <w:rFonts w:ascii="Consolas" w:hAnsi="Consolas" w:cs="Consolas"/>
-          <w:color w:val="000000"/>
-          <w:sz w:val="19"/>
-          <w:szCs w:val="19"/>
-        </w:rPr>
-        <w:t>listItems.Add</w:t>
-      </w:r>
-      <w:proofErr w:type="spellEnd"/>
-      <w:r>
-        <w:rPr>
-          <w:rFonts w:ascii="Consolas" w:hAnsi="Consolas" w:cs="Consolas"/>
-          <w:color w:val="000000"/>
-          <w:sz w:val="19"/>
-          <w:szCs w:val="19"/>
-        </w:rPr>
-        <w:t>(</w:t>
+      <w:r>
+        <w:rPr>
+          <w:rFonts w:ascii="Consolas" w:hAnsi="Consolas" w:cs="Consolas"/>
+          <w:color w:val="000000"/>
+          <w:sz w:val="19"/>
+          <w:szCs w:val="19"/>
+        </w:rPr>
+        <w:t>listItems.Add(</w:t>
       </w:r>
       <w:r>
         <w:rPr>
@@ -923,15 +733,7 @@
     <w:p/>
     <w:p>
       <w:r>
-        <w:t xml:space="preserve">Wes stellen de adapter in zodat er een verbinding tussen de List en de </w:t>
-      </w:r>
-      <w:proofErr w:type="spellStart"/>
-      <w:r>
-        <w:t>ListView</w:t>
-      </w:r>
-      <w:proofErr w:type="spellEnd"/>
-      <w:r>
-        <w:t xml:space="preserve"> is:</w:t>
+        <w:t>Wes stellen de adapter in zodat er een verbinding tussen de List en de ListView is:</w:t>
       </w:r>
     </w:p>
     <w:p>
@@ -970,7 +772,6 @@
         </w:rPr>
         <w:t xml:space="preserve"> </w:t>
       </w:r>
-      <w:proofErr w:type="spellStart"/>
       <w:r>
         <w:rPr>
           <w:rFonts w:ascii="Consolas" w:hAnsi="Consolas" w:cs="Consolas"/>
@@ -980,7 +781,6 @@
         </w:rPr>
         <w:t>ArrayAdapter</w:t>
       </w:r>
-      <w:proofErr w:type="spellEnd"/>
       <w:r>
         <w:rPr>
           <w:rFonts w:ascii="Consolas" w:hAnsi="Consolas" w:cs="Consolas"/>
@@ -1008,7 +808,6 @@
         </w:rPr>
         <w:t>&gt;(</w:t>
       </w:r>
-      <w:proofErr w:type="spellStart"/>
       <w:r>
         <w:rPr>
           <w:rFonts w:ascii="Consolas" w:hAnsi="Consolas" w:cs="Consolas"/>
@@ -1018,7 +817,6 @@
         </w:rPr>
         <w:t>this</w:t>
       </w:r>
-      <w:proofErr w:type="spellEnd"/>
       <w:r>
         <w:rPr>
           <w:rFonts w:ascii="Consolas" w:hAnsi="Consolas" w:cs="Consolas"/>
@@ -1062,27 +860,7 @@
           <w:sz w:val="19"/>
           <w:szCs w:val="19"/>
         </w:rPr>
-        <w:t xml:space="preserve">.SimpleListItem1, </w:t>
-      </w:r>
-      <w:proofErr w:type="spellStart"/>
-      <w:r>
-        <w:rPr>
-          <w:rFonts w:ascii="Consolas" w:hAnsi="Consolas" w:cs="Consolas"/>
-          <w:color w:val="000000"/>
-          <w:sz w:val="19"/>
-          <w:szCs w:val="19"/>
-        </w:rPr>
-        <w:t>listItems</w:t>
-      </w:r>
-      <w:proofErr w:type="spellEnd"/>
-      <w:r>
-        <w:rPr>
-          <w:rFonts w:ascii="Consolas" w:hAnsi="Consolas" w:cs="Consolas"/>
-          <w:color w:val="000000"/>
-          <w:sz w:val="19"/>
-          <w:szCs w:val="19"/>
-        </w:rPr>
-        <w:t>);</w:t>
+        <w:t>.SimpleListItem1, listItems);</w:t>
       </w:r>
     </w:p>
     <w:p>
@@ -1093,7 +871,6 @@
           <w:numId w:val="1"/>
         </w:numPr>
       </w:pPr>
-      <w:proofErr w:type="spellStart"/>
       <w:r>
         <w:rPr>
           <w:rFonts w:ascii="Consolas" w:hAnsi="Consolas" w:cs="Consolas"/>
@@ -1110,17 +887,7 @@
           <w:sz w:val="19"/>
           <w:szCs w:val="19"/>
         </w:rPr>
-        <w:t>his</w:t>
-      </w:r>
-      <w:proofErr w:type="spellEnd"/>
-      <w:r>
-        <w:rPr>
-          <w:rFonts w:ascii="Consolas" w:hAnsi="Consolas" w:cs="Consolas"/>
-          <w:color w:val="0000FF"/>
-          <w:sz w:val="19"/>
-          <w:szCs w:val="19"/>
-        </w:rPr>
-        <w:t xml:space="preserve"> </w:t>
+        <w:t xml:space="preserve">his </w:t>
       </w:r>
       <w:r>
         <w:t xml:space="preserve">geeft aan </w:t>
@@ -1195,15 +962,7 @@
         <w:t xml:space="preserve"> </w:t>
       </w:r>
       <w:r>
-        <w:t xml:space="preserve">Geeft aan wat voor soort </w:t>
-      </w:r>
-      <w:proofErr w:type="spellStart"/>
-      <w:r>
-        <w:t>ListView</w:t>
-      </w:r>
-      <w:proofErr w:type="spellEnd"/>
-      <w:r>
-        <w:t xml:space="preserve"> item het is, in dit geval is het een string dus gebruiken we SimpleListItem1.</w:t>
+        <w:t>Geeft aan wat voor soort ListView item het is, in dit geval is het een string dus gebruiken we SimpleListItem1.</w:t>
       </w:r>
     </w:p>
     <w:p>
@@ -1214,7 +973,6 @@
           <w:numId w:val="1"/>
         </w:numPr>
       </w:pPr>
-      <w:proofErr w:type="spellStart"/>
       <w:r>
         <w:rPr>
           <w:rFonts w:ascii="Consolas" w:hAnsi="Consolas" w:cs="Consolas"/>
@@ -1224,7 +982,6 @@
         </w:rPr>
         <w:t>listItems</w:t>
       </w:r>
-      <w:proofErr w:type="spellEnd"/>
       <w:r>
         <w:t xml:space="preserve"> </w:t>
       </w:r>
@@ -1232,15 +989,7 @@
         <w:t>is de List waarmee</w:t>
       </w:r>
       <w:r>
-        <w:t xml:space="preserve"> de </w:t>
-      </w:r>
-      <w:proofErr w:type="spellStart"/>
-      <w:r>
-        <w:t>ListView</w:t>
-      </w:r>
-      <w:proofErr w:type="spellEnd"/>
-      <w:r>
-        <w:t xml:space="preserve"> verbonden gaat worden</w:t>
+        <w:t xml:space="preserve"> de ListView verbonden gaat worden</w:t>
       </w:r>
       <w:r>
         <w:t>.</w:t>
@@ -1249,15 +998,7 @@
     <w:p>
       <w:r>
         <w:lastRenderedPageBreak/>
-        <w:t xml:space="preserve">Als laatste wordt daadwerkelijk de koppeling gemaakt met de adapter en de </w:t>
-      </w:r>
-      <w:proofErr w:type="spellStart"/>
-      <w:r>
-        <w:t>ListView</w:t>
-      </w:r>
-      <w:proofErr w:type="spellEnd"/>
-      <w:r>
-        <w:t>:</w:t>
+        <w:t>Als laatste wordt daadwerkelijk de koppeling gemaakt met de adapter en de ListView:</w:t>
       </w:r>
     </w:p>
     <w:p>
@@ -1269,39 +1010,20 @@
           <w:right w:val="single" w:sz="4" w:space="4" w:color="auto"/>
         </w:pBdr>
       </w:pPr>
-      <w:proofErr w:type="spellStart"/>
-      <w:r>
-        <w:rPr>
-          <w:rFonts w:ascii="Consolas" w:hAnsi="Consolas" w:cs="Consolas"/>
-          <w:color w:val="000000"/>
-          <w:sz w:val="19"/>
-          <w:szCs w:val="19"/>
-        </w:rPr>
-        <w:t>listView.Adapter</w:t>
-      </w:r>
-      <w:proofErr w:type="spellEnd"/>
-      <w:r>
-        <w:rPr>
-          <w:rFonts w:ascii="Consolas" w:hAnsi="Consolas" w:cs="Consolas"/>
-          <w:color w:val="000000"/>
-          <w:sz w:val="19"/>
-          <w:szCs w:val="19"/>
-        </w:rPr>
-        <w:t xml:space="preserve"> = adapter;</w:t>
+      <w:r>
+        <w:rPr>
+          <w:rFonts w:ascii="Consolas" w:hAnsi="Consolas" w:cs="Consolas"/>
+          <w:color w:val="000000"/>
+          <w:sz w:val="19"/>
+          <w:szCs w:val="19"/>
+        </w:rPr>
+        <w:t>listView.Adapter = adapter;</w:t>
       </w:r>
     </w:p>
     <w:p/>
     <w:p>
       <w:r>
-        <w:t xml:space="preserve">Als er veranderingen zijn gemaakt aan de List, kun je de </w:t>
-      </w:r>
-      <w:proofErr w:type="spellStart"/>
-      <w:r>
-        <w:t>ListView</w:t>
-      </w:r>
-      <w:proofErr w:type="spellEnd"/>
-      <w:r>
-        <w:t xml:space="preserve"> op deze manier bijwerken:</w:t>
+        <w:t>Als er veranderingen zijn gemaakt aan de List, kun je de ListView op deze manier bijwerken:</w:t>
       </w:r>
     </w:p>
     <w:p>
@@ -1313,25 +1035,14 @@
           <w:right w:val="single" w:sz="4" w:space="4" w:color="auto"/>
         </w:pBdr>
       </w:pPr>
-      <w:proofErr w:type="spellStart"/>
-      <w:r>
-        <w:rPr>
-          <w:rFonts w:ascii="Consolas" w:hAnsi="Consolas" w:cs="Consolas"/>
-          <w:color w:val="000000"/>
-          <w:sz w:val="19"/>
-          <w:szCs w:val="19"/>
-        </w:rPr>
-        <w:t>adapter.NotifyDataSetChanged</w:t>
-      </w:r>
-      <w:proofErr w:type="spellEnd"/>
-      <w:r>
-        <w:rPr>
-          <w:rFonts w:ascii="Consolas" w:hAnsi="Consolas" w:cs="Consolas"/>
-          <w:color w:val="000000"/>
-          <w:sz w:val="19"/>
-          <w:szCs w:val="19"/>
-        </w:rPr>
-        <w:t>();</w:t>
+      <w:r>
+        <w:rPr>
+          <w:rFonts w:ascii="Consolas" w:hAnsi="Consolas" w:cs="Consolas"/>
+          <w:color w:val="000000"/>
+          <w:sz w:val="19"/>
+          <w:szCs w:val="19"/>
+        </w:rPr>
+        <w:t>adapter.NotifyDataSetChanged();</w:t>
       </w:r>
     </w:p>
     <w:p/>
@@ -1341,7 +1052,6 @@
       </w:r>
     </w:p>
     <w:p>
-      <w:bookmarkStart w:id="0" w:name="_GoBack"/>
       <w:r>
         <w:rPr>
           <w:noProof/>
@@ -1395,7 +1105,6 @@
           </wp:inline>
         </w:drawing>
       </w:r>
-      <w:bookmarkEnd w:id="0"/>
     </w:p>
     <w:sectPr>
       <w:pgSz w:w="11906" w:h="16838"/>

</xml_diff>